<commit_message>
Commit Isi Slide Presentasi
</commit_message>
<xml_diff>
--- a/Miss Expectation of IT Student.docx
+++ b/Miss Expectation of IT Student.docx
@@ -762,7 +762,15 @@
       </w:pPr>
       <w:r>
         <w:rPr/>
-        <w:t>Bryan Herberth Tambela– 181112442</w:t>
+        <w:t xml:space="preserve">Bryan Herberth </w:t>
+      </w:r>
+      <w:r>
+        <w:rPr/>
+        <w:t xml:space="preserve">Tambela </w:t>
+      </w:r>
+      <w:r>
+        <w:rPr/>
+        <w:t>– 181112442</w:t>
       </w:r>
     </w:p>
     <w:p>

</xml_diff>